<commit_message>
Took good notes on the problem of aligning these sequences, but didn't do any coding
</commit_message>
<xml_diff>
--- a/automated_sequence_alignment/automated sequence alignment log.docx
+++ b/automated_sequence_alignment/automated sequence alignment log.docx
@@ -29,9 +29,1887 @@
       <w:r>
         <w:t>Wrote code that does not use ClustalW's "reset all gaps before alignment option". I am not sure if this is necessary but eventually I should ue this option to be safe.</w:t>
       </w:r>
+    </w:p>
+    <w:p>
+      <w:pPr>
+        <w:pStyle w:val="Heading1"/>
+      </w:pPr>
+      <w:r>
+        <w:t>August 27, 2012</w:t>
+      </w:r>
+    </w:p>
+    <w:p>
+      <w:r>
+        <w:t>I don't know if we should actually be using BBTM. Maybe the reason the BBTM40 alignment was so off was actually because most of the protein has the substitution rate of soluble protein. This didn't used to concern me, because I don't care about aligning th eloops right. But if Clustal is sacrificing alignment score in the transmembrane region to achieve it in the loops, then we'd see those terrible misalignments.</w:t>
+      </w:r>
+      <w:r>
+        <w:t xml:space="preserve"> The loops might be aligned decently, though, though they're being aligned with the wrong matrix.</w:t>
+      </w:r>
+      <w:r>
+        <w:t xml:space="preserve"> Yeah. Oh my god they are.</w:t>
+      </w:r>
+      <w:r>
+        <w:t xml:space="preserve"> Here's the zdiff </w:t>
+      </w:r>
+      <w:r>
+        <w:t xml:space="preserve">for </w:t>
+      </w:r>
+      <w:r>
+        <w:t xml:space="preserve">bbtmout colored 0 is cyan 3 is magenta </w:t>
+      </w:r>
+      <w:r>
+        <w:t>from "june 2012 lab meeting/pictures":</w:t>
+      </w:r>
+    </w:p>
+    <w:p>
+      <w:r>
+        <w:rPr>
+          <w:noProof/>
+        </w:rPr>
+        <w:drawing>
+          <wp:inline distT="0" distB="0" distL="0" distR="0">
+            <wp:extent cx="3010619" cy="2255145"/>
+            <wp:effectExtent l="0" t="0" r="0" b="0"/>
+            <wp:docPr id="1" name="Picture 1" descr="C:\cygwin\home\alex\beta-barrel-oligomerization\june 2012 lab meeting\pictures\zdiff bbtmout 0-3.png"/>
+            <wp:cNvGraphicFramePr>
+              <a:graphicFrameLocks xmlns:a="http://schemas.openxmlformats.org/drawingml/2006/main" noChangeAspect="1"/>
+            </wp:cNvGraphicFramePr>
+            <a:graphic xmlns:a="http://schemas.openxmlformats.org/drawingml/2006/main">
+              <a:graphicData uri="http://schemas.openxmlformats.org/drawingml/2006/picture">
+                <pic:pic xmlns:pic="http://schemas.openxmlformats.org/drawingml/2006/picture">
+                  <pic:nvPicPr>
+                    <pic:cNvPr id="0" name="Picture 1" descr="C:\cygwin\home\alex\beta-barrel-oligomerization\june 2012 lab meeting\pictures\zdiff bbtmout 0-3.png"/>
+                    <pic:cNvPicPr>
+                      <a:picLocks noChangeAspect="1" noChangeArrowheads="1"/>
+                    </pic:cNvPicPr>
+                  </pic:nvPicPr>
+                  <pic:blipFill>
+                    <a:blip r:embed="rId5" cstate="print">
+                      <a:extLst>
+                        <a:ext uri="{28A0092B-C50C-407E-A947-70E740481C1C}">
+                          <a14:useLocalDpi xmlns:a14="http://schemas.microsoft.com/office/drawing/2010/main" val="0"/>
+                        </a:ext>
+                      </a:extLst>
+                    </a:blip>
+                    <a:srcRect/>
+                    <a:stretch>
+                      <a:fillRect/>
+                    </a:stretch>
+                  </pic:blipFill>
+                  <pic:spPr bwMode="auto">
+                    <a:xfrm>
+                      <a:off x="0" y="0"/>
+                      <a:ext cx="3021509" cy="2263302"/>
+                    </a:xfrm>
+                    <a:prstGeom prst="rect">
+                      <a:avLst/>
+                    </a:prstGeom>
+                    <a:noFill/>
+                    <a:ln>
+                      <a:noFill/>
+                    </a:ln>
+                  </pic:spPr>
+                </pic:pic>
+              </a:graphicData>
+            </a:graphic>
+          </wp:inline>
+        </w:drawing>
+      </w:r>
+    </w:p>
+    <w:p>
+      <w:r>
+        <w:t>I don't know if I'd say it's aligning that well at the expense of the other parts though... that doesn't even really make sense</w:t>
+      </w:r>
+      <w:r>
+        <w:t xml:space="preserve">. Aligning one part correctly </w:t>
+      </w:r>
+      <w:r>
+        <w:rPr>
+          <w:i/>
+        </w:rPr>
+        <w:t>helps</w:t>
+      </w:r>
+      <w:r>
+        <w:t xml:space="preserve"> align anothe rpart correctly.</w:t>
+      </w:r>
+    </w:p>
+    <w:p>
+      <w:r>
+        <w:t>Could it be, though, that better alignment of the less conserved loop regio</w:t>
+      </w:r>
       <w:bookmarkStart w:id="0" w:name="_GoBack"/>
       <w:bookmarkEnd w:id="0"/>
+      <w:r>
+        <w:t>ns guides the gonnet alignment?</w:t>
+      </w:r>
+      <w:r>
+        <w:t xml:space="preserve"> </w:t>
+      </w:r>
     </w:p>
+    <w:p>
+      <w:r>
+        <w:t xml:space="preserve">This is made less likely by the fact that </w:t>
+      </w:r>
+      <w:r>
+        <w:t>only like 43</w:t>
+      </w:r>
+      <w:r>
+        <w:t xml:space="preserve">% of the protein is loop, determined using HHOMP's ProfTMB prediction for </w:t>
+      </w:r>
+      <w:r>
+        <w:t xml:space="preserve">one of the two clusters </w:t>
+      </w:r>
+      <w:r>
+        <w:t>most similar to the proteins that z</w:t>
+      </w:r>
+      <w:r>
+        <w:rPr>
+          <w:vertAlign w:val="subscript"/>
+        </w:rPr>
+        <w:t>diff</w:t>
+      </w:r>
+      <w:r>
+        <w:t xml:space="preserve"> was calcualted for</w:t>
+      </w:r>
+      <w:r>
+        <w:t xml:space="preserve">, </w:t>
+      </w:r>
+      <w:r>
+        <w:t xml:space="preserve">cluster </w:t>
+      </w:r>
+      <w:r>
+        <w:t>18.1.1:</w:t>
+      </w:r>
+    </w:p>
+    <w:p>
+      <w:pPr>
+        <w:shd w:val="clear" w:color="auto" w:fill="F1F0F0"/>
+        <w:tabs>
+          <w:tab w:val="left" w:pos="916"/>
+          <w:tab w:val="left" w:pos="1832"/>
+          <w:tab w:val="left" w:pos="2748"/>
+          <w:tab w:val="left" w:pos="3664"/>
+          <w:tab w:val="left" w:pos="4580"/>
+          <w:tab w:val="left" w:pos="5496"/>
+          <w:tab w:val="left" w:pos="6412"/>
+          <w:tab w:val="left" w:pos="7328"/>
+          <w:tab w:val="left" w:pos="8244"/>
+          <w:tab w:val="left" w:pos="9160"/>
+          <w:tab w:val="left" w:pos="10076"/>
+          <w:tab w:val="left" w:pos="10992"/>
+          <w:tab w:val="left" w:pos="11908"/>
+          <w:tab w:val="left" w:pos="12824"/>
+          <w:tab w:val="left" w:pos="13740"/>
+          <w:tab w:val="left" w:pos="14656"/>
+        </w:tabs>
+        <w:spacing w:after="0" w:line="240" w:lineRule="auto"/>
+        <w:rPr>
+          <w:rFonts w:ascii="Courier New" w:eastAsia="Times New Roman" w:hAnsi="Courier New" w:cs="Courier New"/>
+          <w:color w:val="000000"/>
+          <w:sz w:val="20"/>
+          <w:szCs w:val="20"/>
+        </w:rPr>
+      </w:pPr>
+      <w:r>
+        <w:rPr>
+          <w:rFonts w:ascii="Courier New" w:eastAsia="Times New Roman" w:hAnsi="Courier New" w:cs="Courier New"/>
+          <w:color w:val="806030"/>
+          <w:sz w:val="20"/>
+          <w:szCs w:val="20"/>
+        </w:rPr>
+        <w:t>&gt;&gt;&gt;</w:t>
+      </w:r>
+      <w:r>
+        <w:rPr>
+          <w:rFonts w:ascii="Courier New" w:eastAsia="Times New Roman" w:hAnsi="Courier New" w:cs="Courier New"/>
+          <w:color w:val="000000"/>
+          <w:sz w:val="20"/>
+          <w:szCs w:val="20"/>
+        </w:rPr>
+        <w:t xml:space="preserve"> x </w:t>
+      </w:r>
+      <w:r>
+        <w:rPr>
+          <w:rFonts w:ascii="Courier New" w:eastAsia="Times New Roman" w:hAnsi="Courier New" w:cs="Courier New"/>
+          <w:color w:val="806030"/>
+          <w:sz w:val="20"/>
+          <w:szCs w:val="20"/>
+        </w:rPr>
+        <w:t>=</w:t>
+      </w:r>
+      <w:r>
+        <w:rPr>
+          <w:rFonts w:ascii="Courier New" w:eastAsia="Times New Roman" w:hAnsi="Courier New" w:cs="Courier New"/>
+          <w:color w:val="000000"/>
+          <w:sz w:val="20"/>
+          <w:szCs w:val="20"/>
+        </w:rPr>
+        <w:t xml:space="preserve"> AlignIO</w:t>
+      </w:r>
+      <w:r>
+        <w:rPr>
+          <w:rFonts w:ascii="Courier New" w:eastAsia="Times New Roman" w:hAnsi="Courier New" w:cs="Courier New"/>
+          <w:color w:val="806030"/>
+          <w:sz w:val="20"/>
+          <w:szCs w:val="20"/>
+        </w:rPr>
+        <w:t>.</w:t>
+      </w:r>
+      <w:r>
+        <w:rPr>
+          <w:rFonts w:ascii="Courier New" w:eastAsia="Times New Roman" w:hAnsi="Courier New" w:cs="Courier New"/>
+          <w:color w:val="000000"/>
+          <w:sz w:val="20"/>
+          <w:szCs w:val="20"/>
+        </w:rPr>
+        <w:t>read</w:t>
+      </w:r>
+      <w:r>
+        <w:rPr>
+          <w:rFonts w:ascii="Courier New" w:eastAsia="Times New Roman" w:hAnsi="Courier New" w:cs="Courier New"/>
+          <w:color w:val="806030"/>
+          <w:sz w:val="20"/>
+          <w:szCs w:val="20"/>
+        </w:rPr>
+        <w:t>(</w:t>
+      </w:r>
+      <w:r>
+        <w:rPr>
+          <w:rFonts w:ascii="Courier New" w:eastAsia="Times New Roman" w:hAnsi="Courier New" w:cs="Courier New"/>
+          <w:color w:val="E60000"/>
+          <w:sz w:val="20"/>
+          <w:szCs w:val="20"/>
+        </w:rPr>
+        <w:t>r'C:\cygwin\home\alex\beta-barrel-oligomerization\automated_sequence_alignment\clusters\OMP.18.1.1.clu'</w:t>
+      </w:r>
+      <w:r>
+        <w:rPr>
+          <w:rFonts w:ascii="Courier New" w:eastAsia="Times New Roman" w:hAnsi="Courier New" w:cs="Courier New"/>
+          <w:color w:val="806030"/>
+          <w:sz w:val="20"/>
+          <w:szCs w:val="20"/>
+        </w:rPr>
+        <w:t>,</w:t>
+      </w:r>
+      <w:r>
+        <w:rPr>
+          <w:rFonts w:ascii="Courier New" w:eastAsia="Times New Roman" w:hAnsi="Courier New" w:cs="Courier New"/>
+          <w:color w:val="000000"/>
+          <w:sz w:val="20"/>
+          <w:szCs w:val="20"/>
+        </w:rPr>
+        <w:t xml:space="preserve"> </w:t>
+      </w:r>
+      <w:r>
+        <w:rPr>
+          <w:rFonts w:ascii="Courier New" w:eastAsia="Times New Roman" w:hAnsi="Courier New" w:cs="Courier New"/>
+          <w:color w:val="E60000"/>
+          <w:sz w:val="20"/>
+          <w:szCs w:val="20"/>
+        </w:rPr>
+        <w:t>'clustal'</w:t>
+      </w:r>
+      <w:r>
+        <w:rPr>
+          <w:rFonts w:ascii="Courier New" w:eastAsia="Times New Roman" w:hAnsi="Courier New" w:cs="Courier New"/>
+          <w:color w:val="806030"/>
+          <w:sz w:val="20"/>
+          <w:szCs w:val="20"/>
+        </w:rPr>
+        <w:t>)</w:t>
+      </w:r>
+    </w:p>
+    <w:p>
+      <w:pPr>
+        <w:shd w:val="clear" w:color="auto" w:fill="F1F0F0"/>
+        <w:tabs>
+          <w:tab w:val="left" w:pos="916"/>
+          <w:tab w:val="left" w:pos="1832"/>
+          <w:tab w:val="left" w:pos="2748"/>
+          <w:tab w:val="left" w:pos="3664"/>
+          <w:tab w:val="left" w:pos="4580"/>
+          <w:tab w:val="left" w:pos="5496"/>
+          <w:tab w:val="left" w:pos="6412"/>
+          <w:tab w:val="left" w:pos="7328"/>
+          <w:tab w:val="left" w:pos="8244"/>
+          <w:tab w:val="left" w:pos="9160"/>
+          <w:tab w:val="left" w:pos="10076"/>
+          <w:tab w:val="left" w:pos="10992"/>
+          <w:tab w:val="left" w:pos="11908"/>
+          <w:tab w:val="left" w:pos="12824"/>
+          <w:tab w:val="left" w:pos="13740"/>
+          <w:tab w:val="left" w:pos="14656"/>
+        </w:tabs>
+        <w:spacing w:after="0" w:line="240" w:lineRule="auto"/>
+        <w:rPr>
+          <w:rFonts w:ascii="Courier New" w:eastAsia="Times New Roman" w:hAnsi="Courier New" w:cs="Courier New"/>
+          <w:color w:val="000000"/>
+          <w:sz w:val="20"/>
+          <w:szCs w:val="20"/>
+        </w:rPr>
+      </w:pPr>
+      <w:r>
+        <w:rPr>
+          <w:rFonts w:ascii="Courier New" w:eastAsia="Times New Roman" w:hAnsi="Courier New" w:cs="Courier New"/>
+          <w:color w:val="806030"/>
+          <w:sz w:val="20"/>
+          <w:szCs w:val="20"/>
+        </w:rPr>
+        <w:t>&gt;&gt;&gt;</w:t>
+      </w:r>
+      <w:r>
+        <w:rPr>
+          <w:rFonts w:ascii="Courier New" w:eastAsia="Times New Roman" w:hAnsi="Courier New" w:cs="Courier New"/>
+          <w:color w:val="000000"/>
+          <w:sz w:val="20"/>
+          <w:szCs w:val="20"/>
+        </w:rPr>
+        <w:t xml:space="preserve"> bbpred </w:t>
+      </w:r>
+      <w:r>
+        <w:rPr>
+          <w:rFonts w:ascii="Courier New" w:eastAsia="Times New Roman" w:hAnsi="Courier New" w:cs="Courier New"/>
+          <w:color w:val="806030"/>
+          <w:sz w:val="20"/>
+          <w:szCs w:val="20"/>
+        </w:rPr>
+        <w:t>=</w:t>
+      </w:r>
+      <w:r>
+        <w:rPr>
+          <w:rFonts w:ascii="Courier New" w:eastAsia="Times New Roman" w:hAnsi="Courier New" w:cs="Courier New"/>
+          <w:color w:val="000000"/>
+          <w:sz w:val="20"/>
+          <w:szCs w:val="20"/>
+        </w:rPr>
+        <w:t xml:space="preserve"> x</w:t>
+      </w:r>
+      <w:r>
+        <w:rPr>
+          <w:rFonts w:ascii="Courier New" w:eastAsia="Times New Roman" w:hAnsi="Courier New" w:cs="Courier New"/>
+          <w:color w:val="806030"/>
+          <w:sz w:val="20"/>
+          <w:szCs w:val="20"/>
+        </w:rPr>
+        <w:t>[</w:t>
+      </w:r>
+      <w:r>
+        <w:rPr>
+          <w:rFonts w:ascii="Courier New" w:eastAsia="Times New Roman" w:hAnsi="Courier New" w:cs="Courier New"/>
+          <w:color w:val="C00000"/>
+          <w:sz w:val="20"/>
+          <w:szCs w:val="20"/>
+        </w:rPr>
+        <w:t>2</w:t>
+      </w:r>
+      <w:r>
+        <w:rPr>
+          <w:rFonts w:ascii="Courier New" w:eastAsia="Times New Roman" w:hAnsi="Courier New" w:cs="Courier New"/>
+          <w:color w:val="806030"/>
+          <w:sz w:val="20"/>
+          <w:szCs w:val="20"/>
+        </w:rPr>
+        <w:t>]</w:t>
+      </w:r>
+    </w:p>
+    <w:p>
+      <w:pPr>
+        <w:shd w:val="clear" w:color="auto" w:fill="F1F0F0"/>
+        <w:tabs>
+          <w:tab w:val="left" w:pos="916"/>
+          <w:tab w:val="left" w:pos="1832"/>
+          <w:tab w:val="left" w:pos="2748"/>
+          <w:tab w:val="left" w:pos="3664"/>
+          <w:tab w:val="left" w:pos="4580"/>
+          <w:tab w:val="left" w:pos="5496"/>
+          <w:tab w:val="left" w:pos="6412"/>
+          <w:tab w:val="left" w:pos="7328"/>
+          <w:tab w:val="left" w:pos="8244"/>
+          <w:tab w:val="left" w:pos="9160"/>
+          <w:tab w:val="left" w:pos="10076"/>
+          <w:tab w:val="left" w:pos="10992"/>
+          <w:tab w:val="left" w:pos="11908"/>
+          <w:tab w:val="left" w:pos="12824"/>
+          <w:tab w:val="left" w:pos="13740"/>
+          <w:tab w:val="left" w:pos="14656"/>
+        </w:tabs>
+        <w:spacing w:after="0" w:line="240" w:lineRule="auto"/>
+        <w:rPr>
+          <w:rFonts w:ascii="Courier New" w:eastAsia="Times New Roman" w:hAnsi="Courier New" w:cs="Courier New"/>
+          <w:color w:val="000000"/>
+          <w:sz w:val="20"/>
+          <w:szCs w:val="20"/>
+        </w:rPr>
+      </w:pPr>
+      <w:r>
+        <w:rPr>
+          <w:rFonts w:ascii="Courier New" w:eastAsia="Times New Roman" w:hAnsi="Courier New" w:cs="Courier New"/>
+          <w:color w:val="806030"/>
+          <w:sz w:val="20"/>
+          <w:szCs w:val="20"/>
+        </w:rPr>
+        <w:t>&gt;&gt;&gt;</w:t>
+      </w:r>
+      <w:r>
+        <w:rPr>
+          <w:rFonts w:ascii="Courier New" w:eastAsia="Times New Roman" w:hAnsi="Courier New" w:cs="Courier New"/>
+          <w:color w:val="000000"/>
+          <w:sz w:val="20"/>
+          <w:szCs w:val="20"/>
+        </w:rPr>
+        <w:t xml:space="preserve"> bbpred</w:t>
+      </w:r>
+    </w:p>
+    <w:p>
+      <w:pPr>
+        <w:shd w:val="clear" w:color="auto" w:fill="F1F0F0"/>
+        <w:tabs>
+          <w:tab w:val="left" w:pos="916"/>
+          <w:tab w:val="left" w:pos="1832"/>
+          <w:tab w:val="left" w:pos="2748"/>
+          <w:tab w:val="left" w:pos="3664"/>
+          <w:tab w:val="left" w:pos="4580"/>
+          <w:tab w:val="left" w:pos="5496"/>
+          <w:tab w:val="left" w:pos="6412"/>
+          <w:tab w:val="left" w:pos="7328"/>
+          <w:tab w:val="left" w:pos="8244"/>
+          <w:tab w:val="left" w:pos="9160"/>
+          <w:tab w:val="left" w:pos="10076"/>
+          <w:tab w:val="left" w:pos="10992"/>
+          <w:tab w:val="left" w:pos="11908"/>
+          <w:tab w:val="left" w:pos="12824"/>
+          <w:tab w:val="left" w:pos="13740"/>
+          <w:tab w:val="left" w:pos="14656"/>
+        </w:tabs>
+        <w:spacing w:after="0" w:line="240" w:lineRule="auto"/>
+        <w:rPr>
+          <w:rFonts w:ascii="Courier New" w:eastAsia="Times New Roman" w:hAnsi="Courier New" w:cs="Courier New"/>
+          <w:color w:val="000000"/>
+          <w:sz w:val="20"/>
+          <w:szCs w:val="20"/>
+        </w:rPr>
+      </w:pPr>
+      <w:r>
+        <w:rPr>
+          <w:rFonts w:ascii="Courier New" w:eastAsia="Times New Roman" w:hAnsi="Courier New" w:cs="Courier New"/>
+          <w:color w:val="000000"/>
+          <w:sz w:val="20"/>
+          <w:szCs w:val="20"/>
+        </w:rPr>
+        <w:t>SeqRecord</w:t>
+      </w:r>
+      <w:r>
+        <w:rPr>
+          <w:rFonts w:ascii="Courier New" w:eastAsia="Times New Roman" w:hAnsi="Courier New" w:cs="Courier New"/>
+          <w:color w:val="806030"/>
+          <w:sz w:val="20"/>
+          <w:szCs w:val="20"/>
+        </w:rPr>
+        <w:t>(</w:t>
+      </w:r>
+      <w:r>
+        <w:rPr>
+          <w:rFonts w:ascii="Courier New" w:eastAsia="Times New Roman" w:hAnsi="Courier New" w:cs="Courier New"/>
+          <w:color w:val="000000"/>
+          <w:sz w:val="20"/>
+          <w:szCs w:val="20"/>
+        </w:rPr>
+        <w:t>seq</w:t>
+      </w:r>
+      <w:r>
+        <w:rPr>
+          <w:rFonts w:ascii="Courier New" w:eastAsia="Times New Roman" w:hAnsi="Courier New" w:cs="Courier New"/>
+          <w:color w:val="806030"/>
+          <w:sz w:val="20"/>
+          <w:szCs w:val="20"/>
+        </w:rPr>
+        <w:t>=</w:t>
+      </w:r>
+      <w:r>
+        <w:rPr>
+          <w:rFonts w:ascii="Courier New" w:eastAsia="Times New Roman" w:hAnsi="Courier New" w:cs="Courier New"/>
+          <w:color w:val="000000"/>
+          <w:sz w:val="20"/>
+          <w:szCs w:val="20"/>
+        </w:rPr>
+        <w:t>Seq</w:t>
+      </w:r>
+      <w:r>
+        <w:rPr>
+          <w:rFonts w:ascii="Courier New" w:eastAsia="Times New Roman" w:hAnsi="Courier New" w:cs="Courier New"/>
+          <w:color w:val="806030"/>
+          <w:sz w:val="20"/>
+          <w:szCs w:val="20"/>
+        </w:rPr>
+        <w:t>(</w:t>
+      </w:r>
+      <w:r>
+        <w:rPr>
+          <w:rFonts w:ascii="Courier New" w:eastAsia="Times New Roman" w:hAnsi="Courier New" w:cs="Courier New"/>
+          <w:color w:val="E60000"/>
+          <w:sz w:val="20"/>
+          <w:szCs w:val="20"/>
+        </w:rPr>
+        <w:t>'------------------------------------------------------...I--'</w:t>
+      </w:r>
+      <w:r>
+        <w:rPr>
+          <w:rFonts w:ascii="Courier New" w:eastAsia="Times New Roman" w:hAnsi="Courier New" w:cs="Courier New"/>
+          <w:color w:val="806030"/>
+          <w:sz w:val="20"/>
+          <w:szCs w:val="20"/>
+        </w:rPr>
+        <w:t>,</w:t>
+      </w:r>
+      <w:r>
+        <w:rPr>
+          <w:rFonts w:ascii="Courier New" w:eastAsia="Times New Roman" w:hAnsi="Courier New" w:cs="Courier New"/>
+          <w:color w:val="000000"/>
+          <w:sz w:val="20"/>
+          <w:szCs w:val="20"/>
+        </w:rPr>
+        <w:t xml:space="preserve"> SingleLetterAlphabet</w:t>
+      </w:r>
+      <w:r>
+        <w:rPr>
+          <w:rFonts w:ascii="Courier New" w:eastAsia="Times New Roman" w:hAnsi="Courier New" w:cs="Courier New"/>
+          <w:color w:val="806030"/>
+          <w:sz w:val="20"/>
+          <w:szCs w:val="20"/>
+        </w:rPr>
+        <w:t>()),</w:t>
+      </w:r>
+      <w:r>
+        <w:rPr>
+          <w:rFonts w:ascii="Courier New" w:eastAsia="Times New Roman" w:hAnsi="Courier New" w:cs="Courier New"/>
+          <w:color w:val="000000"/>
+          <w:sz w:val="20"/>
+          <w:szCs w:val="20"/>
+        </w:rPr>
+        <w:t xml:space="preserve"> </w:t>
+      </w:r>
+      <w:r>
+        <w:rPr>
+          <w:rFonts w:ascii="Courier New" w:eastAsia="Times New Roman" w:hAnsi="Courier New" w:cs="Courier New"/>
+          <w:color w:val="E34ADC"/>
+          <w:sz w:val="20"/>
+          <w:szCs w:val="20"/>
+        </w:rPr>
+        <w:t>id</w:t>
+      </w:r>
+      <w:r>
+        <w:rPr>
+          <w:rFonts w:ascii="Courier New" w:eastAsia="Times New Roman" w:hAnsi="Courier New" w:cs="Courier New"/>
+          <w:color w:val="806030"/>
+          <w:sz w:val="20"/>
+          <w:szCs w:val="20"/>
+        </w:rPr>
+        <w:t>=</w:t>
+      </w:r>
+      <w:r>
+        <w:rPr>
+          <w:rFonts w:ascii="Courier New" w:eastAsia="Times New Roman" w:hAnsi="Courier New" w:cs="Courier New"/>
+          <w:color w:val="E60000"/>
+          <w:sz w:val="20"/>
+          <w:szCs w:val="20"/>
+        </w:rPr>
+        <w:t>'bb_pred'</w:t>
+      </w:r>
+      <w:r>
+        <w:rPr>
+          <w:rFonts w:ascii="Courier New" w:eastAsia="Times New Roman" w:hAnsi="Courier New" w:cs="Courier New"/>
+          <w:color w:val="806030"/>
+          <w:sz w:val="20"/>
+          <w:szCs w:val="20"/>
+        </w:rPr>
+        <w:t>,</w:t>
+      </w:r>
+      <w:r>
+        <w:rPr>
+          <w:rFonts w:ascii="Courier New" w:eastAsia="Times New Roman" w:hAnsi="Courier New" w:cs="Courier New"/>
+          <w:color w:val="000000"/>
+          <w:sz w:val="20"/>
+          <w:szCs w:val="20"/>
+        </w:rPr>
+        <w:t xml:space="preserve"> name</w:t>
+      </w:r>
+      <w:r>
+        <w:rPr>
+          <w:rFonts w:ascii="Courier New" w:eastAsia="Times New Roman" w:hAnsi="Courier New" w:cs="Courier New"/>
+          <w:color w:val="806030"/>
+          <w:sz w:val="20"/>
+          <w:szCs w:val="20"/>
+        </w:rPr>
+        <w:t>=</w:t>
+      </w:r>
+      <w:r>
+        <w:rPr>
+          <w:rFonts w:ascii="Courier New" w:eastAsia="Times New Roman" w:hAnsi="Courier New" w:cs="Courier New"/>
+          <w:color w:val="E60000"/>
+          <w:sz w:val="20"/>
+          <w:szCs w:val="20"/>
+        </w:rPr>
+        <w:t>'&lt;unknown name&gt;'</w:t>
+      </w:r>
+      <w:r>
+        <w:rPr>
+          <w:rFonts w:ascii="Courier New" w:eastAsia="Times New Roman" w:hAnsi="Courier New" w:cs="Courier New"/>
+          <w:color w:val="806030"/>
+          <w:sz w:val="20"/>
+          <w:szCs w:val="20"/>
+        </w:rPr>
+        <w:t>,</w:t>
+      </w:r>
+      <w:r>
+        <w:rPr>
+          <w:rFonts w:ascii="Courier New" w:eastAsia="Times New Roman" w:hAnsi="Courier New" w:cs="Courier New"/>
+          <w:color w:val="000000"/>
+          <w:sz w:val="20"/>
+          <w:szCs w:val="20"/>
+        </w:rPr>
+        <w:t xml:space="preserve"> description</w:t>
+      </w:r>
+      <w:r>
+        <w:rPr>
+          <w:rFonts w:ascii="Courier New" w:eastAsia="Times New Roman" w:hAnsi="Courier New" w:cs="Courier New"/>
+          <w:color w:val="806030"/>
+          <w:sz w:val="20"/>
+          <w:szCs w:val="20"/>
+        </w:rPr>
+        <w:t>=</w:t>
+      </w:r>
+      <w:r>
+        <w:rPr>
+          <w:rFonts w:ascii="Courier New" w:eastAsia="Times New Roman" w:hAnsi="Courier New" w:cs="Courier New"/>
+          <w:color w:val="E60000"/>
+          <w:sz w:val="20"/>
+          <w:szCs w:val="20"/>
+        </w:rPr>
+        <w:t>'bb_pred'</w:t>
+      </w:r>
+      <w:r>
+        <w:rPr>
+          <w:rFonts w:ascii="Courier New" w:eastAsia="Times New Roman" w:hAnsi="Courier New" w:cs="Courier New"/>
+          <w:color w:val="806030"/>
+          <w:sz w:val="20"/>
+          <w:szCs w:val="20"/>
+        </w:rPr>
+        <w:t>,</w:t>
+      </w:r>
+      <w:r>
+        <w:rPr>
+          <w:rFonts w:ascii="Courier New" w:eastAsia="Times New Roman" w:hAnsi="Courier New" w:cs="Courier New"/>
+          <w:color w:val="000000"/>
+          <w:sz w:val="20"/>
+          <w:szCs w:val="20"/>
+        </w:rPr>
+        <w:t xml:space="preserve"> dbxrefs</w:t>
+      </w:r>
+      <w:r>
+        <w:rPr>
+          <w:rFonts w:ascii="Courier New" w:eastAsia="Times New Roman" w:hAnsi="Courier New" w:cs="Courier New"/>
+          <w:color w:val="806030"/>
+          <w:sz w:val="20"/>
+          <w:szCs w:val="20"/>
+        </w:rPr>
+        <w:t>=[])</w:t>
+      </w:r>
+    </w:p>
+    <w:p>
+      <w:pPr>
+        <w:shd w:val="clear" w:color="auto" w:fill="F1F0F0"/>
+        <w:tabs>
+          <w:tab w:val="left" w:pos="916"/>
+          <w:tab w:val="left" w:pos="1832"/>
+          <w:tab w:val="left" w:pos="2748"/>
+          <w:tab w:val="left" w:pos="3664"/>
+          <w:tab w:val="left" w:pos="4580"/>
+          <w:tab w:val="left" w:pos="5496"/>
+          <w:tab w:val="left" w:pos="6412"/>
+          <w:tab w:val="left" w:pos="7328"/>
+          <w:tab w:val="left" w:pos="8244"/>
+          <w:tab w:val="left" w:pos="9160"/>
+          <w:tab w:val="left" w:pos="10076"/>
+          <w:tab w:val="left" w:pos="10992"/>
+          <w:tab w:val="left" w:pos="11908"/>
+          <w:tab w:val="left" w:pos="12824"/>
+          <w:tab w:val="left" w:pos="13740"/>
+          <w:tab w:val="left" w:pos="14656"/>
+        </w:tabs>
+        <w:spacing w:after="0" w:line="240" w:lineRule="auto"/>
+        <w:rPr>
+          <w:rFonts w:ascii="Courier New" w:eastAsia="Times New Roman" w:hAnsi="Courier New" w:cs="Courier New"/>
+          <w:color w:val="000000"/>
+          <w:sz w:val="20"/>
+          <w:szCs w:val="20"/>
+        </w:rPr>
+      </w:pPr>
+      <w:r>
+        <w:rPr>
+          <w:rFonts w:ascii="Courier New" w:eastAsia="Times New Roman" w:hAnsi="Courier New" w:cs="Courier New"/>
+          <w:color w:val="806030"/>
+          <w:sz w:val="20"/>
+          <w:szCs w:val="20"/>
+        </w:rPr>
+        <w:t>&gt;&gt;&gt;</w:t>
+      </w:r>
+      <w:r>
+        <w:rPr>
+          <w:rFonts w:ascii="Courier New" w:eastAsia="Times New Roman" w:hAnsi="Courier New" w:cs="Courier New"/>
+          <w:color w:val="000000"/>
+          <w:sz w:val="20"/>
+          <w:szCs w:val="20"/>
+        </w:rPr>
+        <w:t xml:space="preserve"> tm </w:t>
+      </w:r>
+      <w:r>
+        <w:rPr>
+          <w:rFonts w:ascii="Courier New" w:eastAsia="Times New Roman" w:hAnsi="Courier New" w:cs="Courier New"/>
+          <w:color w:val="806030"/>
+          <w:sz w:val="20"/>
+          <w:szCs w:val="20"/>
+        </w:rPr>
+        <w:t>=</w:t>
+      </w:r>
+      <w:r>
+        <w:rPr>
+          <w:rFonts w:ascii="Courier New" w:eastAsia="Times New Roman" w:hAnsi="Courier New" w:cs="Courier New"/>
+          <w:color w:val="000000"/>
+          <w:sz w:val="20"/>
+          <w:szCs w:val="20"/>
+        </w:rPr>
+        <w:t xml:space="preserve"> sum</w:t>
+      </w:r>
+      <w:r>
+        <w:rPr>
+          <w:rFonts w:ascii="Courier New" w:eastAsia="Times New Roman" w:hAnsi="Courier New" w:cs="Courier New"/>
+          <w:color w:val="806030"/>
+          <w:sz w:val="20"/>
+          <w:szCs w:val="20"/>
+        </w:rPr>
+        <w:t>(</w:t>
+      </w:r>
+      <w:r>
+        <w:rPr>
+          <w:rFonts w:ascii="Courier New" w:eastAsia="Times New Roman" w:hAnsi="Courier New" w:cs="Courier New"/>
+          <w:color w:val="000000"/>
+          <w:sz w:val="20"/>
+          <w:szCs w:val="20"/>
+        </w:rPr>
+        <w:t xml:space="preserve">i </w:t>
+      </w:r>
+      <w:r>
+        <w:rPr>
+          <w:rFonts w:ascii="Courier New" w:eastAsia="Times New Roman" w:hAnsi="Courier New" w:cs="Courier New"/>
+          <w:b/>
+          <w:bCs/>
+          <w:color w:val="400000"/>
+          <w:sz w:val="20"/>
+          <w:szCs w:val="20"/>
+        </w:rPr>
+        <w:t>in</w:t>
+      </w:r>
+      <w:r>
+        <w:rPr>
+          <w:rFonts w:ascii="Courier New" w:eastAsia="Times New Roman" w:hAnsi="Courier New" w:cs="Courier New"/>
+          <w:color w:val="000000"/>
+          <w:sz w:val="20"/>
+          <w:szCs w:val="20"/>
+        </w:rPr>
+        <w:t xml:space="preserve"> </w:t>
+      </w:r>
+      <w:r>
+        <w:rPr>
+          <w:rFonts w:ascii="Courier New" w:eastAsia="Times New Roman" w:hAnsi="Courier New" w:cs="Courier New"/>
+          <w:color w:val="806030"/>
+          <w:sz w:val="20"/>
+          <w:szCs w:val="20"/>
+        </w:rPr>
+        <w:t>(</w:t>
+      </w:r>
+      <w:r>
+        <w:rPr>
+          <w:rFonts w:ascii="Courier New" w:eastAsia="Times New Roman" w:hAnsi="Courier New" w:cs="Courier New"/>
+          <w:color w:val="E60000"/>
+          <w:sz w:val="20"/>
+          <w:szCs w:val="20"/>
+        </w:rPr>
+        <w:t>'U'</w:t>
+      </w:r>
+      <w:r>
+        <w:rPr>
+          <w:rFonts w:ascii="Courier New" w:eastAsia="Times New Roman" w:hAnsi="Courier New" w:cs="Courier New"/>
+          <w:color w:val="806030"/>
+          <w:sz w:val="20"/>
+          <w:szCs w:val="20"/>
+        </w:rPr>
+        <w:t>,</w:t>
+      </w:r>
+      <w:r>
+        <w:rPr>
+          <w:rFonts w:ascii="Courier New" w:eastAsia="Times New Roman" w:hAnsi="Courier New" w:cs="Courier New"/>
+          <w:color w:val="000000"/>
+          <w:sz w:val="20"/>
+          <w:szCs w:val="20"/>
+        </w:rPr>
+        <w:t xml:space="preserve"> </w:t>
+      </w:r>
+      <w:r>
+        <w:rPr>
+          <w:rFonts w:ascii="Courier New" w:eastAsia="Times New Roman" w:hAnsi="Courier New" w:cs="Courier New"/>
+          <w:color w:val="E60000"/>
+          <w:sz w:val="20"/>
+          <w:szCs w:val="20"/>
+        </w:rPr>
+        <w:t>'D'</w:t>
+      </w:r>
+      <w:r>
+        <w:rPr>
+          <w:rFonts w:ascii="Courier New" w:eastAsia="Times New Roman" w:hAnsi="Courier New" w:cs="Courier New"/>
+          <w:color w:val="806030"/>
+          <w:sz w:val="20"/>
+          <w:szCs w:val="20"/>
+        </w:rPr>
+        <w:t>)</w:t>
+      </w:r>
+      <w:r>
+        <w:rPr>
+          <w:rFonts w:ascii="Courier New" w:eastAsia="Times New Roman" w:hAnsi="Courier New" w:cs="Courier New"/>
+          <w:color w:val="000000"/>
+          <w:sz w:val="20"/>
+          <w:szCs w:val="20"/>
+        </w:rPr>
+        <w:t xml:space="preserve"> </w:t>
+      </w:r>
+      <w:r>
+        <w:rPr>
+          <w:rFonts w:ascii="Courier New" w:eastAsia="Times New Roman" w:hAnsi="Courier New" w:cs="Courier New"/>
+          <w:b/>
+          <w:bCs/>
+          <w:color w:val="400000"/>
+          <w:sz w:val="20"/>
+          <w:szCs w:val="20"/>
+        </w:rPr>
+        <w:t>for</w:t>
+      </w:r>
+      <w:r>
+        <w:rPr>
+          <w:rFonts w:ascii="Courier New" w:eastAsia="Times New Roman" w:hAnsi="Courier New" w:cs="Courier New"/>
+          <w:color w:val="000000"/>
+          <w:sz w:val="20"/>
+          <w:szCs w:val="20"/>
+        </w:rPr>
+        <w:t xml:space="preserve"> i </w:t>
+      </w:r>
+      <w:r>
+        <w:rPr>
+          <w:rFonts w:ascii="Courier New" w:eastAsia="Times New Roman" w:hAnsi="Courier New" w:cs="Courier New"/>
+          <w:b/>
+          <w:bCs/>
+          <w:color w:val="400000"/>
+          <w:sz w:val="20"/>
+          <w:szCs w:val="20"/>
+        </w:rPr>
+        <w:t>in</w:t>
+      </w:r>
+      <w:r>
+        <w:rPr>
+          <w:rFonts w:ascii="Courier New" w:eastAsia="Times New Roman" w:hAnsi="Courier New" w:cs="Courier New"/>
+          <w:color w:val="000000"/>
+          <w:sz w:val="20"/>
+          <w:szCs w:val="20"/>
+        </w:rPr>
+        <w:t xml:space="preserve"> bbpred</w:t>
+      </w:r>
+      <w:r>
+        <w:rPr>
+          <w:rFonts w:ascii="Courier New" w:eastAsia="Times New Roman" w:hAnsi="Courier New" w:cs="Courier New"/>
+          <w:color w:val="806030"/>
+          <w:sz w:val="20"/>
+          <w:szCs w:val="20"/>
+        </w:rPr>
+        <w:t>)</w:t>
+      </w:r>
+    </w:p>
+    <w:p>
+      <w:pPr>
+        <w:shd w:val="clear" w:color="auto" w:fill="F1F0F0"/>
+        <w:tabs>
+          <w:tab w:val="left" w:pos="916"/>
+          <w:tab w:val="left" w:pos="1832"/>
+          <w:tab w:val="left" w:pos="2748"/>
+          <w:tab w:val="left" w:pos="3664"/>
+          <w:tab w:val="left" w:pos="4580"/>
+          <w:tab w:val="left" w:pos="5496"/>
+          <w:tab w:val="left" w:pos="6412"/>
+          <w:tab w:val="left" w:pos="7328"/>
+          <w:tab w:val="left" w:pos="8244"/>
+          <w:tab w:val="left" w:pos="9160"/>
+          <w:tab w:val="left" w:pos="10076"/>
+          <w:tab w:val="left" w:pos="10992"/>
+          <w:tab w:val="left" w:pos="11908"/>
+          <w:tab w:val="left" w:pos="12824"/>
+          <w:tab w:val="left" w:pos="13740"/>
+          <w:tab w:val="left" w:pos="14656"/>
+        </w:tabs>
+        <w:spacing w:after="0" w:line="240" w:lineRule="auto"/>
+        <w:rPr>
+          <w:rFonts w:ascii="Courier New" w:eastAsia="Times New Roman" w:hAnsi="Courier New" w:cs="Courier New"/>
+          <w:color w:val="000000"/>
+          <w:sz w:val="20"/>
+          <w:szCs w:val="20"/>
+        </w:rPr>
+      </w:pPr>
+      <w:r>
+        <w:rPr>
+          <w:rFonts w:ascii="Courier New" w:eastAsia="Times New Roman" w:hAnsi="Courier New" w:cs="Courier New"/>
+          <w:color w:val="806030"/>
+          <w:sz w:val="20"/>
+          <w:szCs w:val="20"/>
+        </w:rPr>
+        <w:t>&gt;&gt;&gt;</w:t>
+      </w:r>
+      <w:r>
+        <w:rPr>
+          <w:rFonts w:ascii="Courier New" w:eastAsia="Times New Roman" w:hAnsi="Courier New" w:cs="Courier New"/>
+          <w:color w:val="000000"/>
+          <w:sz w:val="20"/>
+          <w:szCs w:val="20"/>
+        </w:rPr>
+        <w:t xml:space="preserve"> l </w:t>
+      </w:r>
+      <w:r>
+        <w:rPr>
+          <w:rFonts w:ascii="Courier New" w:eastAsia="Times New Roman" w:hAnsi="Courier New" w:cs="Courier New"/>
+          <w:color w:val="806030"/>
+          <w:sz w:val="20"/>
+          <w:szCs w:val="20"/>
+        </w:rPr>
+        <w:t>=</w:t>
+      </w:r>
+      <w:r>
+        <w:rPr>
+          <w:rFonts w:ascii="Courier New" w:eastAsia="Times New Roman" w:hAnsi="Courier New" w:cs="Courier New"/>
+          <w:color w:val="000000"/>
+          <w:sz w:val="20"/>
+          <w:szCs w:val="20"/>
+        </w:rPr>
+        <w:t xml:space="preserve"> sum</w:t>
+      </w:r>
+      <w:r>
+        <w:rPr>
+          <w:rFonts w:ascii="Courier New" w:eastAsia="Times New Roman" w:hAnsi="Courier New" w:cs="Courier New"/>
+          <w:color w:val="806030"/>
+          <w:sz w:val="20"/>
+          <w:szCs w:val="20"/>
+        </w:rPr>
+        <w:t>(</w:t>
+      </w:r>
+      <w:r>
+        <w:rPr>
+          <w:rFonts w:ascii="Courier New" w:eastAsia="Times New Roman" w:hAnsi="Courier New" w:cs="Courier New"/>
+          <w:color w:val="000000"/>
+          <w:sz w:val="20"/>
+          <w:szCs w:val="20"/>
+        </w:rPr>
+        <w:t xml:space="preserve">i </w:t>
+      </w:r>
+      <w:r>
+        <w:rPr>
+          <w:rFonts w:ascii="Courier New" w:eastAsia="Times New Roman" w:hAnsi="Courier New" w:cs="Courier New"/>
+          <w:b/>
+          <w:bCs/>
+          <w:color w:val="400000"/>
+          <w:sz w:val="20"/>
+          <w:szCs w:val="20"/>
+        </w:rPr>
+        <w:t>in</w:t>
+      </w:r>
+      <w:r>
+        <w:rPr>
+          <w:rFonts w:ascii="Courier New" w:eastAsia="Times New Roman" w:hAnsi="Courier New" w:cs="Courier New"/>
+          <w:color w:val="000000"/>
+          <w:sz w:val="20"/>
+          <w:szCs w:val="20"/>
+        </w:rPr>
+        <w:t xml:space="preserve"> </w:t>
+      </w:r>
+      <w:r>
+        <w:rPr>
+          <w:rFonts w:ascii="Courier New" w:eastAsia="Times New Roman" w:hAnsi="Courier New" w:cs="Courier New"/>
+          <w:color w:val="806030"/>
+          <w:sz w:val="20"/>
+          <w:szCs w:val="20"/>
+        </w:rPr>
+        <w:t>(</w:t>
+      </w:r>
+      <w:r>
+        <w:rPr>
+          <w:rFonts w:ascii="Courier New" w:eastAsia="Times New Roman" w:hAnsi="Courier New" w:cs="Courier New"/>
+          <w:color w:val="E60000"/>
+          <w:sz w:val="20"/>
+          <w:szCs w:val="20"/>
+        </w:rPr>
+        <w:t>'I'</w:t>
+      </w:r>
+      <w:r>
+        <w:rPr>
+          <w:rFonts w:ascii="Courier New" w:eastAsia="Times New Roman" w:hAnsi="Courier New" w:cs="Courier New"/>
+          <w:color w:val="806030"/>
+          <w:sz w:val="20"/>
+          <w:szCs w:val="20"/>
+        </w:rPr>
+        <w:t>,</w:t>
+      </w:r>
+      <w:r>
+        <w:rPr>
+          <w:rFonts w:ascii="Courier New" w:eastAsia="Times New Roman" w:hAnsi="Courier New" w:cs="Courier New"/>
+          <w:color w:val="000000"/>
+          <w:sz w:val="20"/>
+          <w:szCs w:val="20"/>
+        </w:rPr>
+        <w:t xml:space="preserve"> </w:t>
+      </w:r>
+      <w:r>
+        <w:rPr>
+          <w:rFonts w:ascii="Courier New" w:eastAsia="Times New Roman" w:hAnsi="Courier New" w:cs="Courier New"/>
+          <w:color w:val="E60000"/>
+          <w:sz w:val="20"/>
+          <w:szCs w:val="20"/>
+        </w:rPr>
+        <w:t>'O'</w:t>
+      </w:r>
+      <w:r>
+        <w:rPr>
+          <w:rFonts w:ascii="Courier New" w:eastAsia="Times New Roman" w:hAnsi="Courier New" w:cs="Courier New"/>
+          <w:color w:val="806030"/>
+          <w:sz w:val="20"/>
+          <w:szCs w:val="20"/>
+        </w:rPr>
+        <w:t>)</w:t>
+      </w:r>
+      <w:r>
+        <w:rPr>
+          <w:rFonts w:ascii="Courier New" w:eastAsia="Times New Roman" w:hAnsi="Courier New" w:cs="Courier New"/>
+          <w:color w:val="000000"/>
+          <w:sz w:val="20"/>
+          <w:szCs w:val="20"/>
+        </w:rPr>
+        <w:t xml:space="preserve"> </w:t>
+      </w:r>
+      <w:r>
+        <w:rPr>
+          <w:rFonts w:ascii="Courier New" w:eastAsia="Times New Roman" w:hAnsi="Courier New" w:cs="Courier New"/>
+          <w:b/>
+          <w:bCs/>
+          <w:color w:val="400000"/>
+          <w:sz w:val="20"/>
+          <w:szCs w:val="20"/>
+        </w:rPr>
+        <w:t>for</w:t>
+      </w:r>
+      <w:r>
+        <w:rPr>
+          <w:rFonts w:ascii="Courier New" w:eastAsia="Times New Roman" w:hAnsi="Courier New" w:cs="Courier New"/>
+          <w:color w:val="000000"/>
+          <w:sz w:val="20"/>
+          <w:szCs w:val="20"/>
+        </w:rPr>
+        <w:t xml:space="preserve"> i </w:t>
+      </w:r>
+      <w:r>
+        <w:rPr>
+          <w:rFonts w:ascii="Courier New" w:eastAsia="Times New Roman" w:hAnsi="Courier New" w:cs="Courier New"/>
+          <w:b/>
+          <w:bCs/>
+          <w:color w:val="400000"/>
+          <w:sz w:val="20"/>
+          <w:szCs w:val="20"/>
+        </w:rPr>
+        <w:t>in</w:t>
+      </w:r>
+      <w:r>
+        <w:rPr>
+          <w:rFonts w:ascii="Courier New" w:eastAsia="Times New Roman" w:hAnsi="Courier New" w:cs="Courier New"/>
+          <w:color w:val="000000"/>
+          <w:sz w:val="20"/>
+          <w:szCs w:val="20"/>
+        </w:rPr>
+        <w:t xml:space="preserve"> bbpred</w:t>
+      </w:r>
+      <w:r>
+        <w:rPr>
+          <w:rFonts w:ascii="Courier New" w:eastAsia="Times New Roman" w:hAnsi="Courier New" w:cs="Courier New"/>
+          <w:color w:val="806030"/>
+          <w:sz w:val="20"/>
+          <w:szCs w:val="20"/>
+        </w:rPr>
+        <w:t>)</w:t>
+      </w:r>
+    </w:p>
+    <w:p>
+      <w:pPr>
+        <w:pStyle w:val="HTMLPreformatted"/>
+        <w:shd w:val="clear" w:color="auto" w:fill="F1F0F0"/>
+        <w:rPr>
+          <w:color w:val="000000"/>
+        </w:rPr>
+      </w:pPr>
+      <w:r>
+        <w:rPr>
+          <w:color w:val="806030"/>
+        </w:rPr>
+        <w:t>&gt;&gt;&gt;</w:t>
+      </w:r>
+      <w:r>
+        <w:rPr>
+          <w:color w:val="000000"/>
+        </w:rPr>
+        <w:t xml:space="preserve"> l</w:t>
+      </w:r>
+      <w:r>
+        <w:rPr>
+          <w:color w:val="806030"/>
+        </w:rPr>
+        <w:t>/(</w:t>
+      </w:r>
+      <w:r>
+        <w:rPr>
+          <w:color w:val="000000"/>
+        </w:rPr>
+        <w:t>tm</w:t>
+      </w:r>
+      <w:r>
+        <w:rPr>
+          <w:color w:val="806030"/>
+        </w:rPr>
+        <w:t>+</w:t>
+      </w:r>
+      <w:r>
+        <w:rPr>
+          <w:color w:val="000000"/>
+        </w:rPr>
+        <w:t>l</w:t>
+      </w:r>
+      <w:r>
+        <w:rPr>
+          <w:color w:val="806030"/>
+        </w:rPr>
+        <w:t>)</w:t>
+      </w:r>
+    </w:p>
+    <w:p>
+      <w:pPr>
+        <w:pStyle w:val="HTMLPreformatted"/>
+        <w:shd w:val="clear" w:color="auto" w:fill="F1F0F0"/>
+        <w:rPr>
+          <w:color w:val="000000"/>
+        </w:rPr>
+      </w:pPr>
+      <w:r>
+        <w:rPr>
+          <w:color w:val="800000"/>
+        </w:rPr>
+        <w:t>0.43842364532019706</w:t>
+      </w:r>
+    </w:p>
+    <w:p/>
+    <w:p>
+      <w:r>
+        <w:t>O</w:t>
+      </w:r>
+      <w:r>
+        <w:t>mpA is a lot more loopy, though, it's 70% loop:</w:t>
+      </w:r>
+    </w:p>
+    <w:p>
+      <w:pPr>
+        <w:pStyle w:val="HTMLPreformatted"/>
+        <w:shd w:val="clear" w:color="auto" w:fill="F1F0F0"/>
+        <w:rPr>
+          <w:color w:val="000000"/>
+        </w:rPr>
+      </w:pPr>
+      <w:r>
+        <w:rPr>
+          <w:color w:val="806030"/>
+        </w:rPr>
+        <w:t>&gt;&gt;&gt;</w:t>
+      </w:r>
+      <w:r>
+        <w:rPr>
+          <w:color w:val="000000"/>
+        </w:rPr>
+        <w:t xml:space="preserve"> x </w:t>
+      </w:r>
+      <w:r>
+        <w:rPr>
+          <w:color w:val="806030"/>
+        </w:rPr>
+        <w:t>=</w:t>
+      </w:r>
+      <w:r>
+        <w:rPr>
+          <w:color w:val="000000"/>
+        </w:rPr>
+        <w:t xml:space="preserve"> AlignIO</w:t>
+      </w:r>
+      <w:r>
+        <w:rPr>
+          <w:color w:val="806030"/>
+        </w:rPr>
+        <w:t>.</w:t>
+      </w:r>
+      <w:r>
+        <w:rPr>
+          <w:color w:val="000000"/>
+        </w:rPr>
+        <w:t>read</w:t>
+      </w:r>
+      <w:r>
+        <w:rPr>
+          <w:color w:val="806030"/>
+        </w:rPr>
+        <w:t>(</w:t>
+      </w:r>
+      <w:r>
+        <w:rPr>
+          <w:color w:val="E60000"/>
+        </w:rPr>
+        <w:t>r'C:\cygwin\home\alex\beta-barrel-oligomerization\automated_sequence_alignment\clusters\OMP.8.1.1.clu'</w:t>
+      </w:r>
+      <w:r>
+        <w:rPr>
+          <w:color w:val="806030"/>
+        </w:rPr>
+        <w:t>,</w:t>
+      </w:r>
+      <w:r>
+        <w:rPr>
+          <w:color w:val="000000"/>
+        </w:rPr>
+        <w:t xml:space="preserve"> </w:t>
+      </w:r>
+      <w:r>
+        <w:rPr>
+          <w:color w:val="E60000"/>
+        </w:rPr>
+        <w:t>'clustal'</w:t>
+      </w:r>
+      <w:r>
+        <w:rPr>
+          <w:color w:val="806030"/>
+        </w:rPr>
+        <w:t>)</w:t>
+      </w:r>
+    </w:p>
+    <w:p>
+      <w:pPr>
+        <w:pStyle w:val="HTMLPreformatted"/>
+        <w:shd w:val="clear" w:color="auto" w:fill="F1F0F0"/>
+        <w:rPr>
+          <w:color w:val="000000"/>
+        </w:rPr>
+      </w:pPr>
+      <w:r>
+        <w:rPr>
+          <w:color w:val="806030"/>
+        </w:rPr>
+        <w:t>&gt;&gt;&gt;</w:t>
+      </w:r>
+      <w:r>
+        <w:rPr>
+          <w:color w:val="000000"/>
+        </w:rPr>
+        <w:t xml:space="preserve"> x</w:t>
+      </w:r>
+      <w:r>
+        <w:rPr>
+          <w:color w:val="806030"/>
+        </w:rPr>
+        <w:t>[</w:t>
+      </w:r>
+      <w:r>
+        <w:rPr>
+          <w:color w:val="C00000"/>
+        </w:rPr>
+        <w:t>2</w:t>
+      </w:r>
+      <w:r>
+        <w:rPr>
+          <w:color w:val="806030"/>
+        </w:rPr>
+        <w:t>]</w:t>
+      </w:r>
+    </w:p>
+    <w:p>
+      <w:pPr>
+        <w:pStyle w:val="HTMLPreformatted"/>
+        <w:shd w:val="clear" w:color="auto" w:fill="F1F0F0"/>
+        <w:rPr>
+          <w:color w:val="000000"/>
+        </w:rPr>
+      </w:pPr>
+      <w:r>
+        <w:rPr>
+          <w:color w:val="000000"/>
+        </w:rPr>
+        <w:t>SeqRecord</w:t>
+      </w:r>
+      <w:r>
+        <w:rPr>
+          <w:color w:val="806030"/>
+        </w:rPr>
+        <w:t>(</w:t>
+      </w:r>
+      <w:r>
+        <w:rPr>
+          <w:color w:val="000000"/>
+        </w:rPr>
+        <w:t>seq</w:t>
+      </w:r>
+      <w:r>
+        <w:rPr>
+          <w:color w:val="806030"/>
+        </w:rPr>
+        <w:t>=</w:t>
+      </w:r>
+      <w:r>
+        <w:rPr>
+          <w:color w:val="000000"/>
+        </w:rPr>
+        <w:t>Seq</w:t>
+      </w:r>
+      <w:r>
+        <w:rPr>
+          <w:color w:val="806030"/>
+        </w:rPr>
+        <w:t>(</w:t>
+      </w:r>
+      <w:r>
+        <w:rPr>
+          <w:color w:val="E60000"/>
+        </w:rPr>
+        <w:t>'-----------------------------IIIIIII--IIII-I----------...---'</w:t>
+      </w:r>
+      <w:r>
+        <w:rPr>
+          <w:color w:val="806030"/>
+        </w:rPr>
+        <w:t>,</w:t>
+      </w:r>
+      <w:r>
+        <w:rPr>
+          <w:color w:val="000000"/>
+        </w:rPr>
+        <w:t xml:space="preserve"> SingleLetterAlphabet</w:t>
+      </w:r>
+      <w:r>
+        <w:rPr>
+          <w:color w:val="806030"/>
+        </w:rPr>
+        <w:t>()),</w:t>
+      </w:r>
+      <w:r>
+        <w:rPr>
+          <w:color w:val="000000"/>
+        </w:rPr>
+        <w:t xml:space="preserve"> </w:t>
+      </w:r>
+      <w:r>
+        <w:rPr>
+          <w:color w:val="E34ADC"/>
+        </w:rPr>
+        <w:t>id</w:t>
+      </w:r>
+      <w:r>
+        <w:rPr>
+          <w:color w:val="806030"/>
+        </w:rPr>
+        <w:t>=</w:t>
+      </w:r>
+      <w:r>
+        <w:rPr>
+          <w:color w:val="E60000"/>
+        </w:rPr>
+        <w:t>'bb_pred'</w:t>
+      </w:r>
+      <w:r>
+        <w:rPr>
+          <w:color w:val="806030"/>
+        </w:rPr>
+        <w:t>,</w:t>
+      </w:r>
+      <w:r>
+        <w:rPr>
+          <w:color w:val="000000"/>
+        </w:rPr>
+        <w:t xml:space="preserve"> name</w:t>
+      </w:r>
+      <w:r>
+        <w:rPr>
+          <w:color w:val="806030"/>
+        </w:rPr>
+        <w:t>=</w:t>
+      </w:r>
+      <w:r>
+        <w:rPr>
+          <w:color w:val="E60000"/>
+        </w:rPr>
+        <w:t>'&lt;unknown name&gt;'</w:t>
+      </w:r>
+      <w:r>
+        <w:rPr>
+          <w:color w:val="806030"/>
+        </w:rPr>
+        <w:t>,</w:t>
+      </w:r>
+      <w:r>
+        <w:rPr>
+          <w:color w:val="000000"/>
+        </w:rPr>
+        <w:t xml:space="preserve"> description</w:t>
+      </w:r>
+      <w:r>
+        <w:rPr>
+          <w:color w:val="806030"/>
+        </w:rPr>
+        <w:t>=</w:t>
+      </w:r>
+      <w:r>
+        <w:rPr>
+          <w:color w:val="E60000"/>
+        </w:rPr>
+        <w:t>'bb_pred'</w:t>
+      </w:r>
+      <w:r>
+        <w:rPr>
+          <w:color w:val="806030"/>
+        </w:rPr>
+        <w:t>,</w:t>
+      </w:r>
+      <w:r>
+        <w:rPr>
+          <w:color w:val="000000"/>
+        </w:rPr>
+        <w:t xml:space="preserve"> dbxrefs</w:t>
+      </w:r>
+      <w:r>
+        <w:rPr>
+          <w:color w:val="806030"/>
+        </w:rPr>
+        <w:t>=[])</w:t>
+      </w:r>
+    </w:p>
+    <w:p>
+      <w:pPr>
+        <w:pStyle w:val="HTMLPreformatted"/>
+        <w:shd w:val="clear" w:color="auto" w:fill="F1F0F0"/>
+        <w:rPr>
+          <w:color w:val="000000"/>
+        </w:rPr>
+      </w:pPr>
+      <w:r>
+        <w:rPr>
+          <w:color w:val="806030"/>
+        </w:rPr>
+        <w:t>&gt;&gt;&gt;</w:t>
+      </w:r>
+      <w:r>
+        <w:rPr>
+          <w:color w:val="000000"/>
+        </w:rPr>
+        <w:t xml:space="preserve"> bbpred </w:t>
+      </w:r>
+      <w:r>
+        <w:rPr>
+          <w:color w:val="806030"/>
+        </w:rPr>
+        <w:t>=</w:t>
+      </w:r>
+      <w:r>
+        <w:rPr>
+          <w:color w:val="000000"/>
+        </w:rPr>
+        <w:t xml:space="preserve"> x</w:t>
+      </w:r>
+      <w:r>
+        <w:rPr>
+          <w:color w:val="806030"/>
+        </w:rPr>
+        <w:t>[</w:t>
+      </w:r>
+      <w:r>
+        <w:rPr>
+          <w:color w:val="C00000"/>
+        </w:rPr>
+        <w:t>2</w:t>
+      </w:r>
+      <w:r>
+        <w:rPr>
+          <w:color w:val="806030"/>
+        </w:rPr>
+        <w:t>]</w:t>
+      </w:r>
+    </w:p>
+    <w:p>
+      <w:pPr>
+        <w:pStyle w:val="HTMLPreformatted"/>
+        <w:shd w:val="clear" w:color="auto" w:fill="F1F0F0"/>
+        <w:rPr>
+          <w:color w:val="000000"/>
+        </w:rPr>
+      </w:pPr>
+      <w:r>
+        <w:rPr>
+          <w:color w:val="806030"/>
+        </w:rPr>
+        <w:t>&gt;&gt;&gt;</w:t>
+      </w:r>
+      <w:r>
+        <w:rPr>
+          <w:color w:val="000000"/>
+        </w:rPr>
+        <w:t xml:space="preserve"> tm </w:t>
+      </w:r>
+      <w:r>
+        <w:rPr>
+          <w:color w:val="806030"/>
+        </w:rPr>
+        <w:t>=</w:t>
+      </w:r>
+      <w:r>
+        <w:rPr>
+          <w:color w:val="000000"/>
+        </w:rPr>
+        <w:t xml:space="preserve"> sum</w:t>
+      </w:r>
+      <w:r>
+        <w:rPr>
+          <w:color w:val="806030"/>
+        </w:rPr>
+        <w:t>(</w:t>
+      </w:r>
+      <w:r>
+        <w:rPr>
+          <w:color w:val="000000"/>
+        </w:rPr>
+        <w:t xml:space="preserve">i </w:t>
+      </w:r>
+      <w:r>
+        <w:rPr>
+          <w:b/>
+          <w:bCs/>
+          <w:color w:val="400000"/>
+        </w:rPr>
+        <w:t>in</w:t>
+      </w:r>
+      <w:r>
+        <w:rPr>
+          <w:color w:val="000000"/>
+        </w:rPr>
+        <w:t xml:space="preserve"> </w:t>
+      </w:r>
+      <w:r>
+        <w:rPr>
+          <w:color w:val="806030"/>
+        </w:rPr>
+        <w:t>(</w:t>
+      </w:r>
+      <w:r>
+        <w:rPr>
+          <w:color w:val="E60000"/>
+        </w:rPr>
+        <w:t>'U'</w:t>
+      </w:r>
+      <w:r>
+        <w:rPr>
+          <w:color w:val="806030"/>
+        </w:rPr>
+        <w:t>,</w:t>
+      </w:r>
+      <w:r>
+        <w:rPr>
+          <w:color w:val="000000"/>
+        </w:rPr>
+        <w:t xml:space="preserve"> </w:t>
+      </w:r>
+      <w:r>
+        <w:rPr>
+          <w:color w:val="E60000"/>
+        </w:rPr>
+        <w:t>'D'</w:t>
+      </w:r>
+      <w:r>
+        <w:rPr>
+          <w:color w:val="806030"/>
+        </w:rPr>
+        <w:t>)</w:t>
+      </w:r>
+      <w:r>
+        <w:rPr>
+          <w:color w:val="000000"/>
+        </w:rPr>
+        <w:t xml:space="preserve"> </w:t>
+      </w:r>
+      <w:r>
+        <w:rPr>
+          <w:b/>
+          <w:bCs/>
+          <w:color w:val="400000"/>
+        </w:rPr>
+        <w:t>for</w:t>
+      </w:r>
+      <w:r>
+        <w:rPr>
+          <w:color w:val="000000"/>
+        </w:rPr>
+        <w:t xml:space="preserve"> i </w:t>
+      </w:r>
+      <w:r>
+        <w:rPr>
+          <w:b/>
+          <w:bCs/>
+          <w:color w:val="400000"/>
+        </w:rPr>
+        <w:t>in</w:t>
+      </w:r>
+      <w:r>
+        <w:rPr>
+          <w:color w:val="000000"/>
+        </w:rPr>
+        <w:t xml:space="preserve"> bbpred</w:t>
+      </w:r>
+      <w:r>
+        <w:rPr>
+          <w:color w:val="806030"/>
+        </w:rPr>
+        <w:t>)</w:t>
+      </w:r>
+    </w:p>
+    <w:p>
+      <w:pPr>
+        <w:pStyle w:val="HTMLPreformatted"/>
+        <w:shd w:val="clear" w:color="auto" w:fill="F1F0F0"/>
+        <w:rPr>
+          <w:color w:val="000000"/>
+        </w:rPr>
+      </w:pPr>
+      <w:r>
+        <w:rPr>
+          <w:color w:val="806030"/>
+        </w:rPr>
+        <w:t>&gt;&gt;&gt;</w:t>
+      </w:r>
+      <w:r>
+        <w:rPr>
+          <w:color w:val="000000"/>
+        </w:rPr>
+        <w:t xml:space="preserve"> l </w:t>
+      </w:r>
+      <w:r>
+        <w:rPr>
+          <w:color w:val="806030"/>
+        </w:rPr>
+        <w:t>=</w:t>
+      </w:r>
+      <w:r>
+        <w:rPr>
+          <w:color w:val="000000"/>
+        </w:rPr>
+        <w:t xml:space="preserve"> sum</w:t>
+      </w:r>
+      <w:r>
+        <w:rPr>
+          <w:color w:val="806030"/>
+        </w:rPr>
+        <w:t>(</w:t>
+      </w:r>
+      <w:r>
+        <w:rPr>
+          <w:color w:val="000000"/>
+        </w:rPr>
+        <w:t xml:space="preserve">i </w:t>
+      </w:r>
+      <w:r>
+        <w:rPr>
+          <w:b/>
+          <w:bCs/>
+          <w:color w:val="400000"/>
+        </w:rPr>
+        <w:t>in</w:t>
+      </w:r>
+      <w:r>
+        <w:rPr>
+          <w:color w:val="000000"/>
+        </w:rPr>
+        <w:t xml:space="preserve"> </w:t>
+      </w:r>
+      <w:r>
+        <w:rPr>
+          <w:color w:val="806030"/>
+        </w:rPr>
+        <w:t>(</w:t>
+      </w:r>
+      <w:r>
+        <w:rPr>
+          <w:color w:val="E60000"/>
+        </w:rPr>
+        <w:t>'I'</w:t>
+      </w:r>
+      <w:r>
+        <w:rPr>
+          <w:color w:val="806030"/>
+        </w:rPr>
+        <w:t>,</w:t>
+      </w:r>
+      <w:r>
+        <w:rPr>
+          <w:color w:val="000000"/>
+        </w:rPr>
+        <w:t xml:space="preserve"> </w:t>
+      </w:r>
+      <w:r>
+        <w:rPr>
+          <w:color w:val="E60000"/>
+        </w:rPr>
+        <w:t>'O'</w:t>
+      </w:r>
+      <w:r>
+        <w:rPr>
+          <w:color w:val="806030"/>
+        </w:rPr>
+        <w:t>)</w:t>
+      </w:r>
+      <w:r>
+        <w:rPr>
+          <w:color w:val="000000"/>
+        </w:rPr>
+        <w:t xml:space="preserve"> </w:t>
+      </w:r>
+      <w:r>
+        <w:rPr>
+          <w:b/>
+          <w:bCs/>
+          <w:color w:val="400000"/>
+        </w:rPr>
+        <w:t>for</w:t>
+      </w:r>
+      <w:r>
+        <w:rPr>
+          <w:color w:val="000000"/>
+        </w:rPr>
+        <w:t xml:space="preserve"> i </w:t>
+      </w:r>
+      <w:r>
+        <w:rPr>
+          <w:b/>
+          <w:bCs/>
+          <w:color w:val="400000"/>
+        </w:rPr>
+        <w:t>in</w:t>
+      </w:r>
+      <w:r>
+        <w:rPr>
+          <w:color w:val="000000"/>
+        </w:rPr>
+        <w:t xml:space="preserve"> bbpred</w:t>
+      </w:r>
+      <w:r>
+        <w:rPr>
+          <w:color w:val="806030"/>
+        </w:rPr>
+        <w:t>)</w:t>
+      </w:r>
+    </w:p>
+    <w:p>
+      <w:pPr>
+        <w:pStyle w:val="HTMLPreformatted"/>
+        <w:shd w:val="clear" w:color="auto" w:fill="F1F0F0"/>
+        <w:rPr>
+          <w:color w:val="000000"/>
+        </w:rPr>
+      </w:pPr>
+      <w:r>
+        <w:rPr>
+          <w:color w:val="806030"/>
+        </w:rPr>
+        <w:t>&gt;&gt;&gt;</w:t>
+      </w:r>
+      <w:r>
+        <w:rPr>
+          <w:color w:val="000000"/>
+        </w:rPr>
+        <w:t xml:space="preserve"> l</w:t>
+      </w:r>
+      <w:r>
+        <w:rPr>
+          <w:color w:val="806030"/>
+        </w:rPr>
+        <w:t>/(</w:t>
+      </w:r>
+      <w:r>
+        <w:rPr>
+          <w:color w:val="000000"/>
+        </w:rPr>
+        <w:t>tm</w:t>
+      </w:r>
+      <w:r>
+        <w:rPr>
+          <w:color w:val="806030"/>
+        </w:rPr>
+        <w:t>+</w:t>
+      </w:r>
+      <w:r>
+        <w:rPr>
+          <w:color w:val="000000"/>
+        </w:rPr>
+        <w:t>l</w:t>
+      </w:r>
+      <w:r>
+        <w:rPr>
+          <w:color w:val="806030"/>
+        </w:rPr>
+        <w:t>)</w:t>
+      </w:r>
+    </w:p>
+    <w:p>
+      <w:pPr>
+        <w:pStyle w:val="HTMLPreformatted"/>
+        <w:shd w:val="clear" w:color="auto" w:fill="F1F0F0"/>
+        <w:rPr>
+          <w:color w:val="000000"/>
+        </w:rPr>
+      </w:pPr>
+      <w:r>
+        <w:rPr>
+          <w:color w:val="800000"/>
+        </w:rPr>
+        <w:t>0.7</w:t>
+      </w:r>
+    </w:p>
+    <w:p/>
+    <w:p>
+      <w:r>
+        <w:t xml:space="preserve">To whatever extent using a more refined substitution matrix can help, to that same extent </w:t>
+      </w:r>
+      <w:r>
+        <w:t>it hurts to have two halves of the protein with different subsitution rates!</w:t>
+      </w:r>
+      <w:r>
+        <w:t xml:space="preserve"> Making these BBTM matrices and automating ClustalW seems not worth it, though further testing would make it </w:t>
+      </w:r>
+      <w:r>
+        <w:t>more clear.</w:t>
+      </w:r>
+      <w:r>
+        <w:t xml:space="preserve"> Can an HMM method capture the varying ocnditions better than a substitution matrix?</w:t>
+      </w:r>
+      <w:r>
+        <w:t xml:space="preserve"> </w:t>
+      </w:r>
+    </w:p>
+    <w:p/>
     <w:sectPr>
       <w:pgSz w:w="12240" w:h="15840"/>
       <w:pgMar w:top="1440" w:right="1440" w:bottom="1440" w:left="1440" w:header="720" w:footer="720" w:gutter="0"/>
@@ -267,6 +2145,84 @@
       <w:szCs w:val="28"/>
     </w:rPr>
   </w:style>
+  <w:style w:type="paragraph" w:styleId="BalloonText">
+    <w:name w:val="Balloon Text"/>
+    <w:basedOn w:val="Normal"/>
+    <w:link w:val="BalloonTextChar"/>
+    <w:uiPriority w:val="99"/>
+    <w:semiHidden/>
+    <w:unhideWhenUsed/>
+    <w:rsid w:val="00BF3BCA"/>
+    <w:pPr>
+      <w:spacing w:after="0" w:line="240" w:lineRule="auto"/>
+    </w:pPr>
+    <w:rPr>
+      <w:rFonts w:ascii="Tahoma" w:hAnsi="Tahoma" w:cs="Tahoma"/>
+      <w:sz w:val="16"/>
+      <w:szCs w:val="16"/>
+    </w:rPr>
+  </w:style>
+  <w:style w:type="character" w:customStyle="1" w:styleId="BalloonTextChar">
+    <w:name w:val="Balloon Text Char"/>
+    <w:basedOn w:val="DefaultParagraphFont"/>
+    <w:link w:val="BalloonText"/>
+    <w:uiPriority w:val="99"/>
+    <w:semiHidden/>
+    <w:rsid w:val="00BF3BCA"/>
+    <w:rPr>
+      <w:rFonts w:ascii="Tahoma" w:hAnsi="Tahoma" w:cs="Tahoma"/>
+      <w:sz w:val="16"/>
+      <w:szCs w:val="16"/>
+    </w:rPr>
+  </w:style>
+  <w:style w:type="paragraph" w:styleId="HTMLPreformatted">
+    <w:name w:val="HTML Preformatted"/>
+    <w:basedOn w:val="Normal"/>
+    <w:link w:val="HTMLPreformattedChar"/>
+    <w:uiPriority w:val="99"/>
+    <w:semiHidden/>
+    <w:unhideWhenUsed/>
+    <w:rsid w:val="00F13B45"/>
+    <w:pPr>
+      <w:tabs>
+        <w:tab w:val="left" w:pos="916"/>
+        <w:tab w:val="left" w:pos="1832"/>
+        <w:tab w:val="left" w:pos="2748"/>
+        <w:tab w:val="left" w:pos="3664"/>
+        <w:tab w:val="left" w:pos="4580"/>
+        <w:tab w:val="left" w:pos="5496"/>
+        <w:tab w:val="left" w:pos="6412"/>
+        <w:tab w:val="left" w:pos="7328"/>
+        <w:tab w:val="left" w:pos="8244"/>
+        <w:tab w:val="left" w:pos="9160"/>
+        <w:tab w:val="left" w:pos="10076"/>
+        <w:tab w:val="left" w:pos="10992"/>
+        <w:tab w:val="left" w:pos="11908"/>
+        <w:tab w:val="left" w:pos="12824"/>
+        <w:tab w:val="left" w:pos="13740"/>
+        <w:tab w:val="left" w:pos="14656"/>
+      </w:tabs>
+      <w:spacing w:after="0" w:line="240" w:lineRule="auto"/>
+    </w:pPr>
+    <w:rPr>
+      <w:rFonts w:ascii="Courier New" w:eastAsia="Times New Roman" w:hAnsi="Courier New" w:cs="Courier New"/>
+      <w:sz w:val="20"/>
+      <w:szCs w:val="20"/>
+    </w:rPr>
+  </w:style>
+  <w:style w:type="character" w:customStyle="1" w:styleId="HTMLPreformattedChar">
+    <w:name w:val="HTML Preformatted Char"/>
+    <w:basedOn w:val="DefaultParagraphFont"/>
+    <w:link w:val="HTMLPreformatted"/>
+    <w:uiPriority w:val="99"/>
+    <w:semiHidden/>
+    <w:rsid w:val="00F13B45"/>
+    <w:rPr>
+      <w:rFonts w:ascii="Courier New" w:eastAsia="Times New Roman" w:hAnsi="Courier New" w:cs="Courier New"/>
+      <w:sz w:val="20"/>
+      <w:szCs w:val="20"/>
+    </w:rPr>
+  </w:style>
 </w:styles>
 </file>
 
@@ -493,6 +2449,84 @@
       <w:color w:val="365F91" w:themeColor="accent1" w:themeShade="BF"/>
       <w:sz w:val="28"/>
       <w:szCs w:val="28"/>
+    </w:rPr>
+  </w:style>
+  <w:style w:type="paragraph" w:styleId="BalloonText">
+    <w:name w:val="Balloon Text"/>
+    <w:basedOn w:val="Normal"/>
+    <w:link w:val="BalloonTextChar"/>
+    <w:uiPriority w:val="99"/>
+    <w:semiHidden/>
+    <w:unhideWhenUsed/>
+    <w:rsid w:val="00BF3BCA"/>
+    <w:pPr>
+      <w:spacing w:after="0" w:line="240" w:lineRule="auto"/>
+    </w:pPr>
+    <w:rPr>
+      <w:rFonts w:ascii="Tahoma" w:hAnsi="Tahoma" w:cs="Tahoma"/>
+      <w:sz w:val="16"/>
+      <w:szCs w:val="16"/>
+    </w:rPr>
+  </w:style>
+  <w:style w:type="character" w:customStyle="1" w:styleId="BalloonTextChar">
+    <w:name w:val="Balloon Text Char"/>
+    <w:basedOn w:val="DefaultParagraphFont"/>
+    <w:link w:val="BalloonText"/>
+    <w:uiPriority w:val="99"/>
+    <w:semiHidden/>
+    <w:rsid w:val="00BF3BCA"/>
+    <w:rPr>
+      <w:rFonts w:ascii="Tahoma" w:hAnsi="Tahoma" w:cs="Tahoma"/>
+      <w:sz w:val="16"/>
+      <w:szCs w:val="16"/>
+    </w:rPr>
+  </w:style>
+  <w:style w:type="paragraph" w:styleId="HTMLPreformatted">
+    <w:name w:val="HTML Preformatted"/>
+    <w:basedOn w:val="Normal"/>
+    <w:link w:val="HTMLPreformattedChar"/>
+    <w:uiPriority w:val="99"/>
+    <w:semiHidden/>
+    <w:unhideWhenUsed/>
+    <w:rsid w:val="00F13B45"/>
+    <w:pPr>
+      <w:tabs>
+        <w:tab w:val="left" w:pos="916"/>
+        <w:tab w:val="left" w:pos="1832"/>
+        <w:tab w:val="left" w:pos="2748"/>
+        <w:tab w:val="left" w:pos="3664"/>
+        <w:tab w:val="left" w:pos="4580"/>
+        <w:tab w:val="left" w:pos="5496"/>
+        <w:tab w:val="left" w:pos="6412"/>
+        <w:tab w:val="left" w:pos="7328"/>
+        <w:tab w:val="left" w:pos="8244"/>
+        <w:tab w:val="left" w:pos="9160"/>
+        <w:tab w:val="left" w:pos="10076"/>
+        <w:tab w:val="left" w:pos="10992"/>
+        <w:tab w:val="left" w:pos="11908"/>
+        <w:tab w:val="left" w:pos="12824"/>
+        <w:tab w:val="left" w:pos="13740"/>
+        <w:tab w:val="left" w:pos="14656"/>
+      </w:tabs>
+      <w:spacing w:after="0" w:line="240" w:lineRule="auto"/>
+    </w:pPr>
+    <w:rPr>
+      <w:rFonts w:ascii="Courier New" w:eastAsia="Times New Roman" w:hAnsi="Courier New" w:cs="Courier New"/>
+      <w:sz w:val="20"/>
+      <w:szCs w:val="20"/>
+    </w:rPr>
+  </w:style>
+  <w:style w:type="character" w:customStyle="1" w:styleId="HTMLPreformattedChar">
+    <w:name w:val="HTML Preformatted Char"/>
+    <w:basedOn w:val="DefaultParagraphFont"/>
+    <w:link w:val="HTMLPreformatted"/>
+    <w:uiPriority w:val="99"/>
+    <w:semiHidden/>
+    <w:rsid w:val="00F13B45"/>
+    <w:rPr>
+      <w:rFonts w:ascii="Courier New" w:eastAsia="Times New Roman" w:hAnsi="Courier New" w:cs="Courier New"/>
+      <w:sz w:val="20"/>
+      <w:szCs w:val="20"/>
     </w:rPr>
   </w:style>
 </w:styles>

</xml_diff>

<commit_message>
finished a buggy version of zdiff alignment maker
</commit_message>
<xml_diff>
--- a/automated_sequence_alignment/automated sequence alignment log.docx
+++ b/automated_sequence_alignment/automated sequence alignment log.docx
@@ -26807,9 +26807,26 @@
       <w:r>
         <w:t>alignments to Daniel, in a zip file, "gonnet aligned.zip".</w:t>
       </w:r>
+    </w:p>
+    <w:p>
+      <w:pPr>
+        <w:pStyle w:val="Heading1"/>
+      </w:pPr>
+      <w:r>
+        <w:t>September 4, 2012</w:t>
+      </w:r>
+    </w:p>
+    <w:p>
+      <w:r>
+        <w:t xml:space="preserve">Made all of the above code </w:t>
+      </w:r>
+      <w:r>
+        <w:t>except for "align_all" into a module called "alignments".</w:t>
+      </w:r>
       <w:bookmarkStart w:id="1" w:name="_GoBack"/>
       <w:bookmarkEnd w:id="1"/>
     </w:p>
+    <w:p/>
     <w:sectPr>
       <w:pgSz w:w="12240" w:h="15840"/>
       <w:pgMar w:top="1440" w:right="1440" w:bottom="1440" w:left="1440" w:header="720" w:footer="720" w:gutter="0"/>
@@ -27141,6 +27158,24 @@
       <w:szCs w:val="18"/>
     </w:rPr>
   </w:style>
+  <w:style w:type="paragraph" w:customStyle="1" w:styleId="Standard">
+    <w:name w:val="Standard"/>
+    <w:rsid w:val="00CC1EB5"/>
+    <w:pPr>
+      <w:widowControl w:val="0"/>
+      <w:suppressAutoHyphens/>
+      <w:autoSpaceDN w:val="0"/>
+      <w:spacing w:after="0" w:line="240" w:lineRule="auto"/>
+      <w:textAlignment w:val="baseline"/>
+    </w:pPr>
+    <w:rPr>
+      <w:rFonts w:ascii="Liberation Serif" w:eastAsia="DejaVu Sans" w:hAnsi="Liberation Serif" w:cs="DejaVu Sans"/>
+      <w:kern w:val="3"/>
+      <w:sz w:val="24"/>
+      <w:szCs w:val="24"/>
+      <w:lang w:eastAsia="zh-CN" w:bidi="hi-IN"/>
+    </w:rPr>
+  </w:style>
 </w:styles>
 </file>
 
@@ -27465,6 +27500,24 @@
       <w:szCs w:val="18"/>
     </w:rPr>
   </w:style>
+  <w:style w:type="paragraph" w:customStyle="1" w:styleId="Standard">
+    <w:name w:val="Standard"/>
+    <w:rsid w:val="00CC1EB5"/>
+    <w:pPr>
+      <w:widowControl w:val="0"/>
+      <w:suppressAutoHyphens/>
+      <w:autoSpaceDN w:val="0"/>
+      <w:spacing w:after="0" w:line="240" w:lineRule="auto"/>
+      <w:textAlignment w:val="baseline"/>
+    </w:pPr>
+    <w:rPr>
+      <w:rFonts w:ascii="Liberation Serif" w:eastAsia="DejaVu Sans" w:hAnsi="Liberation Serif" w:cs="DejaVu Sans"/>
+      <w:kern w:val="3"/>
+      <w:sz w:val="24"/>
+      <w:szCs w:val="24"/>
+      <w:lang w:eastAsia="zh-CN" w:bidi="hi-IN"/>
+    </w:rPr>
+  </w:style>
 </w:styles>
 </file>
 

</xml_diff>

<commit_message>
Remade Gonnet alignments with correct labeling of sequences
</commit_message>
<xml_diff>
--- a/automated_sequence_alignment/automated sequence alignment log.docx
+++ b/automated_sequence_alignment/automated sequence alignment log.docx
@@ -1960,27 +1960,14 @@
       <w:r>
         <w:t xml:space="preserve">Table </w:t>
       </w:r>
-      <w:r>
-        <w:fldChar w:fldCharType="begin"/>
-      </w:r>
-      <w:r>
-        <w:instrText xml:space="preserve"> SEQ Table \* ARABIC </w:instrText>
-      </w:r>
-      <w:r>
-        <w:fldChar w:fldCharType="separate"/>
-      </w:r>
-      <w:r>
-        <w:rPr>
-          <w:noProof/>
-        </w:rPr>
-        <w:t>4</w:t>
-      </w:r>
-      <w:r>
-        <w:rPr>
-          <w:noProof/>
-        </w:rPr>
-        <w:fldChar w:fldCharType="end"/>
-      </w:r>
+      <w:fldSimple w:instr=" SEQ Table \* ARABIC ">
+        <w:r>
+          <w:rPr>
+            <w:noProof/>
+          </w:rPr>
+          <w:t>4</w:t>
+        </w:r>
+      </w:fldSimple>
       <w:r>
         <w:t xml:space="preserve"> - Unique clusters associated with Proteins in our Dataset</w:t>
       </w:r>
@@ -26823,10 +26810,30 @@
       <w:r>
         <w:t>except for "align_all" into a module called "alignments".</w:t>
       </w:r>
+    </w:p>
+    <w:p>
+      <w:pPr>
+        <w:pStyle w:val="Heading1"/>
+      </w:pPr>
+      <w:r>
+        <w:t>November 12, 2012</w:t>
+      </w:r>
+    </w:p>
+    <w:p>
+      <w:r>
+        <w:t>The alignments do not have the template seqquences properly named; the PDB sequence is not in the name. I think I fixed "modules/alignments.py" so that it would name them properly, for the purpose of making zdiffs. So, I'm just going to rerun the script that makes the gonnet alignments and see how it comes out.</w:t>
+      </w:r>
+    </w:p>
+    <w:p>
+      <w:r>
+        <w:t>I deleted al</w:t>
+      </w:r>
+      <w:r>
+        <w:t>l the current Gonnet alignments, and reran the alignment-generating script with a small inconsequential modification (removing a parameter that was never actually used).</w:t>
+      </w:r>
       <w:bookmarkStart w:id="1" w:name="_GoBack"/>
       <w:bookmarkEnd w:id="1"/>
     </w:p>
-    <w:p/>
     <w:sectPr>
       <w:pgSz w:w="12240" w:h="15840"/>
       <w:pgMar w:top="1440" w:right="1440" w:bottom="1440" w:left="1440" w:header="720" w:footer="720" w:gutter="0"/>

</xml_diff>